<commit_message>
updated with Test Cases for Edge Scenarios
updated with Test Cases for Edge Scenarios
</commit_message>
<xml_diff>
--- a/Stack & Queue Project(Sense-Making-Menu)/Performance Analysis of Stack and Queue Implementations in C.docx
+++ b/Stack & Queue Project(Sense-Making-Menu)/Performance Analysis of Stack and Queue Implementations in C.docx
@@ -156,19 +156,11 @@
       <w:r>
         <w:t xml:space="preserve">) operate in constant time, </w:t>
       </w:r>
-      <w:proofErr w:type="gramStart"/>
       <w:r>
         <w:rPr>
           <w:highlight w:val="yellow"/>
         </w:rPr>
-        <w:t>O(</w:t>
-      </w:r>
-      <w:proofErr w:type="gramEnd"/>
-      <w:r>
-        <w:rPr>
-          <w:highlight w:val="yellow"/>
-        </w:rPr>
-        <w:t>1)</w:t>
+        <w:t>O(1)</w:t>
       </w:r>
       <w:r>
         <w:t>, as they involve adding or removing elements from the top of the stack.</w:t>
@@ -204,19 +196,11 @@
       <w:r>
         <w:t xml:space="preserve">) also operate in </w:t>
       </w:r>
-      <w:proofErr w:type="gramStart"/>
       <w:r>
         <w:rPr>
           <w:highlight w:val="yellow"/>
         </w:rPr>
-        <w:t>O(</w:t>
-      </w:r>
-      <w:proofErr w:type="gramEnd"/>
-      <w:r>
-        <w:rPr>
-          <w:highlight w:val="yellow"/>
-        </w:rPr>
-        <w:t>1)</w:t>
+        <w:t>O(1)</w:t>
       </w:r>
       <w:r>
         <w:t xml:space="preserve"> time, as elements are added at the rear and removed from the front.</w:t>
@@ -348,7 +332,49 @@
         <w:t>Eric's messages are stored in a stack and Amoh's in a queue.</w:t>
       </w:r>
     </w:p>
-    <w:p/>
+    <w:p>
+      <w:pPr>
+        <w:ind w:left="360"/>
+      </w:pPr>
+    </w:p>
+    <w:p>
+      <w:pPr>
+        <w:pStyle w:val="Heading3"/>
+        <w:rPr>
+          <w:b/>
+          <w:bCs/>
+        </w:rPr>
+      </w:pPr>
+      <w:r>
+        <w:rPr>
+          <w:b/>
+          <w:bCs/>
+        </w:rPr>
+        <w:t>Explanation of why this works:</w:t>
+      </w:r>
+    </w:p>
+    <w:p>
+      <w:pPr>
+        <w:numPr>
+          <w:ilvl w:val="0"/>
+          <w:numId w:val="6"/>
+        </w:numPr>
+      </w:pPr>
+      <w:r>
+        <w:t>The stack preserves the order of messages as they are pushed onto it, making it suitable for displaying messages in the order they were added.</w:t>
+      </w:r>
+    </w:p>
+    <w:p>
+      <w:pPr>
+        <w:numPr>
+          <w:ilvl w:val="0"/>
+          <w:numId w:val="6"/>
+        </w:numPr>
+      </w:pPr>
+      <w:r>
+        <w:t>The queue, when implemented to store messages in reverse order, allows you to retrieve messages in the correct order for playback, as it follows the FIFO behavior.</w:t>
+      </w:r>
+    </w:p>
     <w:p/>
     <w:p>
       <w:pPr>
@@ -457,7 +483,6 @@
       </w:r>
     </w:p>
     <w:p/>
-    <w:p/>
     <w:p>
       <w:pPr>
         <w:pStyle w:val="Heading4"/>
@@ -491,11 +516,9 @@
       <w:r>
         <w:t xml:space="preserve">The linked list-based implementation ensures flexible memory </w:t>
       </w:r>
-      <w:proofErr w:type="gramStart"/>
-      <w:r>
-        <w:t>management</w:t>
-      </w:r>
-      <w:proofErr w:type="gramEnd"/>
+      <w:r>
+        <w:t>management,</w:t>
+      </w:r>
       <w:r>
         <w:t xml:space="preserve"> and the constant time complexity of basic operations guarantees fast execution. </w:t>
       </w:r>
@@ -817,6 +840,155 @@
     </w:lvl>
   </w:abstractNum>
   <w:abstractNum w:abstractNumId="2" w15:restartNumberingAfterBreak="0">
+    <w:nsid w:val="30C8219F"/>
+    <w:multiLevelType w:val="multilevel"/>
+    <w:tmpl w:val="343686B6"/>
+    <w:lvl w:ilvl="0">
+      <w:start w:val="1"/>
+      <w:numFmt w:val="bullet"/>
+      <w:lvlText w:val=""/>
+      <w:lvlJc w:val="left"/>
+      <w:pPr>
+        <w:tabs>
+          <w:tab w:val="num" w:pos="720"/>
+        </w:tabs>
+        <w:ind w:left="720" w:hanging="360"/>
+      </w:pPr>
+      <w:rPr>
+        <w:rFonts w:ascii="Symbol" w:hAnsi="Symbol" w:hint="default"/>
+        <w:sz w:val="20"/>
+      </w:rPr>
+    </w:lvl>
+    <w:lvl w:ilvl="1" w:tentative="1">
+      <w:start w:val="1"/>
+      <w:numFmt w:val="bullet"/>
+      <w:lvlText w:val=""/>
+      <w:lvlJc w:val="left"/>
+      <w:pPr>
+        <w:tabs>
+          <w:tab w:val="num" w:pos="1440"/>
+        </w:tabs>
+        <w:ind w:left="1440" w:hanging="360"/>
+      </w:pPr>
+      <w:rPr>
+        <w:rFonts w:ascii="Symbol" w:hAnsi="Symbol" w:hint="default"/>
+        <w:sz w:val="20"/>
+      </w:rPr>
+    </w:lvl>
+    <w:lvl w:ilvl="2" w:tentative="1">
+      <w:start w:val="1"/>
+      <w:numFmt w:val="bullet"/>
+      <w:lvlText w:val=""/>
+      <w:lvlJc w:val="left"/>
+      <w:pPr>
+        <w:tabs>
+          <w:tab w:val="num" w:pos="2160"/>
+        </w:tabs>
+        <w:ind w:left="2160" w:hanging="360"/>
+      </w:pPr>
+      <w:rPr>
+        <w:rFonts w:ascii="Symbol" w:hAnsi="Symbol" w:hint="default"/>
+        <w:sz w:val="20"/>
+      </w:rPr>
+    </w:lvl>
+    <w:lvl w:ilvl="3" w:tentative="1">
+      <w:start w:val="1"/>
+      <w:numFmt w:val="bullet"/>
+      <w:lvlText w:val=""/>
+      <w:lvlJc w:val="left"/>
+      <w:pPr>
+        <w:tabs>
+          <w:tab w:val="num" w:pos="2880"/>
+        </w:tabs>
+        <w:ind w:left="2880" w:hanging="360"/>
+      </w:pPr>
+      <w:rPr>
+        <w:rFonts w:ascii="Symbol" w:hAnsi="Symbol" w:hint="default"/>
+        <w:sz w:val="20"/>
+      </w:rPr>
+    </w:lvl>
+    <w:lvl w:ilvl="4" w:tentative="1">
+      <w:start w:val="1"/>
+      <w:numFmt w:val="bullet"/>
+      <w:lvlText w:val=""/>
+      <w:lvlJc w:val="left"/>
+      <w:pPr>
+        <w:tabs>
+          <w:tab w:val="num" w:pos="3600"/>
+        </w:tabs>
+        <w:ind w:left="3600" w:hanging="360"/>
+      </w:pPr>
+      <w:rPr>
+        <w:rFonts w:ascii="Symbol" w:hAnsi="Symbol" w:hint="default"/>
+        <w:sz w:val="20"/>
+      </w:rPr>
+    </w:lvl>
+    <w:lvl w:ilvl="5" w:tentative="1">
+      <w:start w:val="1"/>
+      <w:numFmt w:val="bullet"/>
+      <w:lvlText w:val=""/>
+      <w:lvlJc w:val="left"/>
+      <w:pPr>
+        <w:tabs>
+          <w:tab w:val="num" w:pos="4320"/>
+        </w:tabs>
+        <w:ind w:left="4320" w:hanging="360"/>
+      </w:pPr>
+      <w:rPr>
+        <w:rFonts w:ascii="Symbol" w:hAnsi="Symbol" w:hint="default"/>
+        <w:sz w:val="20"/>
+      </w:rPr>
+    </w:lvl>
+    <w:lvl w:ilvl="6" w:tentative="1">
+      <w:start w:val="1"/>
+      <w:numFmt w:val="bullet"/>
+      <w:lvlText w:val=""/>
+      <w:lvlJc w:val="left"/>
+      <w:pPr>
+        <w:tabs>
+          <w:tab w:val="num" w:pos="5040"/>
+        </w:tabs>
+        <w:ind w:left="5040" w:hanging="360"/>
+      </w:pPr>
+      <w:rPr>
+        <w:rFonts w:ascii="Symbol" w:hAnsi="Symbol" w:hint="default"/>
+        <w:sz w:val="20"/>
+      </w:rPr>
+    </w:lvl>
+    <w:lvl w:ilvl="7" w:tentative="1">
+      <w:start w:val="1"/>
+      <w:numFmt w:val="bullet"/>
+      <w:lvlText w:val=""/>
+      <w:lvlJc w:val="left"/>
+      <w:pPr>
+        <w:tabs>
+          <w:tab w:val="num" w:pos="5760"/>
+        </w:tabs>
+        <w:ind w:left="5760" w:hanging="360"/>
+      </w:pPr>
+      <w:rPr>
+        <w:rFonts w:ascii="Symbol" w:hAnsi="Symbol" w:hint="default"/>
+        <w:sz w:val="20"/>
+      </w:rPr>
+    </w:lvl>
+    <w:lvl w:ilvl="8" w:tentative="1">
+      <w:start w:val="1"/>
+      <w:numFmt w:val="bullet"/>
+      <w:lvlText w:val=""/>
+      <w:lvlJc w:val="left"/>
+      <w:pPr>
+        <w:tabs>
+          <w:tab w:val="num" w:pos="6480"/>
+        </w:tabs>
+        <w:ind w:left="6480" w:hanging="360"/>
+      </w:pPr>
+      <w:rPr>
+        <w:rFonts w:ascii="Symbol" w:hAnsi="Symbol" w:hint="default"/>
+        <w:sz w:val="20"/>
+      </w:rPr>
+    </w:lvl>
+  </w:abstractNum>
+  <w:abstractNum w:abstractNumId="3" w15:restartNumberingAfterBreak="0">
     <w:nsid w:val="5F10417C"/>
     <w:multiLevelType w:val="multilevel"/>
     <w:tmpl w:val="D0280D58"/>
@@ -965,7 +1137,7 @@
       </w:rPr>
     </w:lvl>
   </w:abstractNum>
-  <w:abstractNum w:abstractNumId="3" w15:restartNumberingAfterBreak="0">
+  <w:abstractNum w:abstractNumId="4" w15:restartNumberingAfterBreak="0">
     <w:nsid w:val="70EB4120"/>
     <w:multiLevelType w:val="multilevel"/>
     <w:tmpl w:val="66C89FAE"/>
@@ -1114,7 +1286,7 @@
       </w:rPr>
     </w:lvl>
   </w:abstractNum>
-  <w:abstractNum w:abstractNumId="4" w15:restartNumberingAfterBreak="0">
+  <w:abstractNum w:abstractNumId="5" w15:restartNumberingAfterBreak="0">
     <w:nsid w:val="7A7705E2"/>
     <w:multiLevelType w:val="multilevel"/>
     <w:tmpl w:val="B24CB5EA"/>
@@ -1228,19 +1400,22 @@
     </w:lvl>
   </w:abstractNum>
   <w:num w:numId="1" w16cid:durableId="975069089">
-    <w:abstractNumId w:val="3"/>
+    <w:abstractNumId w:val="4"/>
   </w:num>
   <w:num w:numId="2" w16cid:durableId="760957253">
-    <w:abstractNumId w:val="2"/>
+    <w:abstractNumId w:val="3"/>
   </w:num>
   <w:num w:numId="3" w16cid:durableId="967006403">
     <w:abstractNumId w:val="1"/>
   </w:num>
   <w:num w:numId="4" w16cid:durableId="999693590">
-    <w:abstractNumId w:val="4"/>
+    <w:abstractNumId w:val="5"/>
   </w:num>
   <w:num w:numId="5" w16cid:durableId="1671904732">
     <w:abstractNumId w:val="0"/>
+  </w:num>
+  <w:num w:numId="6" w16cid:durableId="872425986">
+    <w:abstractNumId w:val="2"/>
   </w:num>
 </w:numbering>
 </file>

</xml_diff>